<commit_message>
Entorno de trabajo - Grupo 2
</commit_message>
<xml_diff>
--- a/Proyecto Final.docx
+++ b/Proyecto Final.docx
@@ -37,8 +37,13 @@
     </w:p>
     <w:p>
       <w:r>
-        <w:t>Primero descargue el contenedor de :</w:t>
-      </w:r>
+        <w:t xml:space="preserve">Primero descargue el contenedor </w:t>
+      </w:r>
+      <w:proofErr w:type="gramStart"/>
+      <w:r>
+        <w:t>de :</w:t>
+      </w:r>
+      <w:proofErr w:type="gramEnd"/>
       <w:r>
         <w:br/>
       </w:r>
@@ -79,8 +84,13 @@
     </w:p>
     <w:p>
       <w:r>
-        <w:t>Con el comando de run con las siguientes consideraciones :</w:t>
-      </w:r>
+        <w:t xml:space="preserve">Con el comando de run con las siguientes </w:t>
+      </w:r>
+      <w:proofErr w:type="gramStart"/>
+      <w:r>
+        <w:t>consideraciones :</w:t>
+      </w:r>
+      <w:proofErr w:type="gramEnd"/>
     </w:p>
     <w:p>
       <w:pPr>
@@ -117,6 +127,7 @@
         <w:t xml:space="preserve"> </w:t>
       </w:r>
       <w:proofErr w:type="spellStart"/>
+      <w:proofErr w:type="gramStart"/>
       <w:r>
         <w:rPr>
           <w:lang w:val="en-US"/>
@@ -136,6 +147,7 @@
         </w:rPr>
         <w:t>.</w:t>
       </w:r>
+      <w:proofErr w:type="gramEnd"/>
     </w:p>
     <w:p>
       <w:pPr>
@@ -240,11 +252,16 @@
       </w:r>
       <w:proofErr w:type="spellEnd"/>
       <w:r>
-        <w:t xml:space="preserve"> ese archivo al contenedor </w:t>
+        <w:t xml:space="preserve"> ese archivo al </w:t>
+      </w:r>
+      <w:proofErr w:type="gramStart"/>
+      <w:r>
+        <w:t xml:space="preserve">contenedor </w:t>
       </w:r>
       <w:r>
         <w:t>:</w:t>
       </w:r>
+      <w:proofErr w:type="gramEnd"/>
       <w:r>
         <w:rPr>
           <w:rFonts w:ascii="Menlo" w:hAnsi="Menlo" w:cs="Menlo"/>
@@ -263,6 +280,7 @@
         </w:rPr>
         <w:br/>
       </w:r>
+      <w:proofErr w:type="spellStart"/>
       <w:r>
         <w:rPr>
           <w:rFonts w:ascii="Menlo" w:hAnsi="Menlo" w:cs="Menlo"/>
@@ -271,7 +289,62 @@
           <w:szCs w:val="28"/>
           <w:lang w:val="es-MX"/>
         </w:rPr>
-        <w:t xml:space="preserve">docker exec -it </w:t>
+        <w:t>docker</w:t>
+      </w:r>
+      <w:proofErr w:type="spellEnd"/>
+      <w:r>
+        <w:rPr>
+          <w:rFonts w:ascii="Menlo" w:hAnsi="Menlo" w:cs="Menlo"/>
+          <w:color w:val="000000"/>
+          <w:sz w:val="28"/>
+          <w:szCs w:val="28"/>
+          <w:lang w:val="es-MX"/>
+        </w:rPr>
+        <w:t xml:space="preserve"> </w:t>
+      </w:r>
+      <w:proofErr w:type="spellStart"/>
+      <w:r>
+        <w:rPr>
+          <w:rFonts w:ascii="Menlo" w:hAnsi="Menlo" w:cs="Menlo"/>
+          <w:color w:val="000000"/>
+          <w:sz w:val="28"/>
+          <w:szCs w:val="28"/>
+          <w:lang w:val="es-MX"/>
+        </w:rPr>
+        <w:t>exec</w:t>
+      </w:r>
+      <w:proofErr w:type="spellEnd"/>
+      <w:r>
+        <w:rPr>
+          <w:rFonts w:ascii="Menlo" w:hAnsi="Menlo" w:cs="Menlo"/>
+          <w:color w:val="000000"/>
+          <w:sz w:val="28"/>
+          <w:szCs w:val="28"/>
+          <w:lang w:val="es-MX"/>
+        </w:rPr>
+        <w:t xml:space="preserve"> -</w:t>
+      </w:r>
+      <w:proofErr w:type="spellStart"/>
+      <w:r>
+        <w:rPr>
+          <w:rFonts w:ascii="Menlo" w:hAnsi="Menlo" w:cs="Menlo"/>
+          <w:color w:val="000000"/>
+          <w:sz w:val="28"/>
+          <w:szCs w:val="28"/>
+          <w:lang w:val="es-MX"/>
+        </w:rPr>
+        <w:t>it</w:t>
+      </w:r>
+      <w:proofErr w:type="spellEnd"/>
+      <w:r>
+        <w:rPr>
+          <w:rFonts w:ascii="Menlo" w:hAnsi="Menlo" w:cs="Menlo"/>
+          <w:color w:val="000000"/>
+          <w:sz w:val="28"/>
+          <w:szCs w:val="28"/>
+          <w:lang w:val="es-MX"/>
+        </w:rPr>
+        <w:t xml:space="preserve"> </w:t>
       </w:r>
       <w:r>
         <w:rPr>
@@ -281,7 +354,7 @@
           <w:szCs w:val="28"/>
           <w:lang w:val="es-MX"/>
         </w:rPr>
-        <w:t>[###########]</w:t>
+        <w:t>8bb448f0ed21</w:t>
       </w:r>
       <w:r>
         <w:rPr>
@@ -291,13 +364,9 @@
           <w:szCs w:val="28"/>
           <w:lang w:val="es-MX"/>
         </w:rPr>
-        <w:t xml:space="preserve"> /bin/bash        </w:t>
-      </w:r>
-    </w:p>
-    <w:p>
-      <w:r>
-        <w:t xml:space="preserve">Donde </w:t>
-      </w:r>
+        <w:t xml:space="preserve"> /bin/</w:t>
+      </w:r>
+      <w:proofErr w:type="spellStart"/>
       <w:r>
         <w:rPr>
           <w:rFonts w:ascii="Menlo" w:hAnsi="Menlo" w:cs="Menlo"/>
@@ -306,8 +375,9 @@
           <w:szCs w:val="28"/>
           <w:lang w:val="es-MX"/>
         </w:rPr>
-        <w:t>[###########]</w:t>
-      </w:r>
+        <w:t>bash</w:t>
+      </w:r>
+      <w:proofErr w:type="spellEnd"/>
       <w:r>
         <w:rPr>
           <w:rFonts w:ascii="Menlo" w:hAnsi="Menlo" w:cs="Menlo"/>
@@ -316,7 +386,22 @@
           <w:szCs w:val="28"/>
           <w:lang w:val="es-MX"/>
         </w:rPr>
-        <w:t xml:space="preserve"> es el Id de contenedor</w:t>
+        <w:t xml:space="preserve">        </w:t>
+      </w:r>
+    </w:p>
+    <w:p>
+      <w:r>
+        <w:t xml:space="preserve">Donde </w:t>
+      </w:r>
+      <w:r>
+        <w:rPr>
+          <w:rFonts w:ascii="Menlo" w:hAnsi="Menlo" w:cs="Menlo"/>
+          <w:color w:val="000000"/>
+          <w:sz w:val="28"/>
+          <w:szCs w:val="28"/>
+          <w:lang w:val="es-MX"/>
+        </w:rPr>
+        <w:t>[###########] es el Id de contenedor</w:t>
       </w:r>
     </w:p>
     <w:p>
@@ -329,8 +414,13 @@
         <w:t xml:space="preserve">esto les descargara una </w:t>
       </w:r>
       <w:r>
-        <w:t>imagen y la estarán subiendo para correrla pueden probar el resultado entrando :</w:t>
-      </w:r>
+        <w:t xml:space="preserve">imagen y la estarán subiendo para correrla pueden probar el resultado </w:t>
+      </w:r>
+      <w:proofErr w:type="gramStart"/>
+      <w:r>
+        <w:t>entrando :</w:t>
+      </w:r>
+      <w:proofErr w:type="gramEnd"/>
       <w:r>
         <w:br/>
       </w:r>
@@ -366,6 +456,7 @@
         </w:tabs>
       </w:pPr>
       <w:r>
+        <w:lastRenderedPageBreak/>
         <w:t xml:space="preserve">2) Una vez </w:t>
       </w:r>
       <w:proofErr w:type="spellStart"/>
@@ -402,7 +493,6 @@
         </w:rPr>
       </w:pPr>
       <w:r>
-        <w:lastRenderedPageBreak/>
         <w:t>Bajar el repositorio.</w:t>
       </w:r>
       <w:r>
@@ -455,8 +545,13 @@
       </w:r>
       <w:r>
         <w:br/>
-        <w:t>Una vez ahí según el grupo tiene que reparar :</w:t>
-      </w:r>
+        <w:t xml:space="preserve">Una vez ahí según el grupo tiene que </w:t>
+      </w:r>
+      <w:proofErr w:type="gramStart"/>
+      <w:r>
+        <w:t>reparar :</w:t>
+      </w:r>
+      <w:proofErr w:type="gramEnd"/>
     </w:p>
     <w:p>
       <w:pPr>
@@ -540,8 +635,13 @@
         </w:tabs>
       </w:pPr>
       <w:r>
-        <w:t>Los grupos del 1 al 3 pueden ver el resultado en el contenedor que antes bajaron .</w:t>
-      </w:r>
+        <w:t xml:space="preserve">Los grupos del 1 al 3 pueden ver el resultado en el contenedor que antes </w:t>
+      </w:r>
+      <w:proofErr w:type="gramStart"/>
+      <w:r>
+        <w:t>bajaron .</w:t>
+      </w:r>
+      <w:proofErr w:type="gramEnd"/>
     </w:p>
     <w:p>
       <w:pPr>
@@ -613,8 +713,13 @@
       </w:r>
       <w:proofErr w:type="spellEnd"/>
       <w:r>
-        <w:t xml:space="preserve"> para esto, además se tiene que detallar los comando utilizados para realizar el proyecto .</w:t>
-      </w:r>
+        <w:t xml:space="preserve"> para esto, además se tiene que detallar los comando utilizados para realizar el </w:t>
+      </w:r>
+      <w:proofErr w:type="gramStart"/>
+      <w:r>
+        <w:t>proyecto .</w:t>
+      </w:r>
+      <w:proofErr w:type="gramEnd"/>
     </w:p>
     <w:p>
       <w:pPr>
@@ -623,7 +728,15 @@
         </w:tabs>
       </w:pPr>
       <w:r>
-        <w:t xml:space="preserve">Se revisara la rama de cada grupo , y para entrega del trabajo final se subirá un archivo </w:t>
+        <w:t xml:space="preserve">Se revisara la rama de cada </w:t>
+      </w:r>
+      <w:proofErr w:type="gramStart"/>
+      <w:r>
+        <w:t>grupo ,</w:t>
+      </w:r>
+      <w:proofErr w:type="gramEnd"/>
+      <w:r>
+        <w:t xml:space="preserve"> y para entrega del trabajo final se subirá un archivo </w:t>
       </w:r>
       <w:proofErr w:type="spellStart"/>
       <w:r>

</xml_diff>